<commit_message>
Fixed the math. Removed d subscript from prediction
</commit_message>
<xml_diff>
--- a/Mathematical Model Descriptions 20Jun22.docx
+++ b/Mathematical Model Descriptions 20Jun22.docx
@@ -15,23 +15,7 @@
           <w:sz w:val="36"/>
           <w:szCs w:val="36"/>
         </w:rPr>
-        <w:t xml:space="preserve">Mathematical Model Descriptions of the </w:t>
-      </w:r>
-      <w:proofErr w:type="spellStart"/>
-      <w:r>
-        <w:rPr>
-          <w:sz w:val="36"/>
-          <w:szCs w:val="36"/>
-        </w:rPr>
-        <w:t>Inseason</w:t>
-      </w:r>
-      <w:proofErr w:type="spellEnd"/>
-      <w:r>
-        <w:rPr>
-          <w:sz w:val="36"/>
-          <w:szCs w:val="36"/>
-        </w:rPr>
-        <w:t xml:space="preserve"> Projection for Canadian-origin Yukon Chinook Salmon</w:t>
+        <w:t>Mathematical Model Descriptions of the Inseason Projection for Canadian-origin Yukon Chinook Salmon</w:t>
       </w:r>
     </w:p>
     <w:p>
@@ -873,48 +857,48 @@
         <w:rPr>
           <w:rFonts w:eastAsiaTheme="minorEastAsia"/>
         </w:rPr>
-        <w:t xml:space="preserve"> using inseason information is performed by estimating the relationship between Pilot Station Sonar (PSS) daily cumulative passage and the end of season (EOS) reconstructed Canadian-origin runsize in previous years. This relationship is then used to predict the current years EOS Canadian-origin </w:t>
-      </w:r>
-      <w:proofErr w:type="spellStart"/>
-      <w:r>
-        <w:rPr>
-          <w:rFonts w:eastAsiaTheme="minorEastAsia"/>
-        </w:rPr>
-        <w:t>runsize</w:t>
-      </w:r>
-      <w:proofErr w:type="spellEnd"/>
-      <w:r>
-        <w:rPr>
-          <w:rFonts w:eastAsiaTheme="minorEastAsia"/>
-        </w:rPr>
-        <w:t>.</w:t>
-      </w:r>
-    </w:p>
-    <w:p>
-      <w:pPr>
-        <w:rPr>
-          <w:rFonts w:eastAsiaTheme="minorEastAsia"/>
-        </w:rPr>
-      </w:pPr>
-      <w:r>
-        <w:rPr>
-          <w:rFonts w:eastAsiaTheme="minorEastAsia"/>
-        </w:rPr>
-        <w:t xml:space="preserve">In model 1.0, </w:t>
-      </w:r>
-      <w:proofErr w:type="spellStart"/>
-      <w:r>
-        <w:rPr>
-          <w:rFonts w:eastAsiaTheme="minorEastAsia"/>
-        </w:rPr>
-        <w:t>cumualtive</w:t>
-      </w:r>
-      <w:proofErr w:type="spellEnd"/>
-      <w:r>
-        <w:rPr>
-          <w:rFonts w:eastAsiaTheme="minorEastAsia"/>
-        </w:rPr>
-        <w:t xml:space="preserve"> historic PSS passage on day </w:t>
+        <w:t xml:space="preserve"> using inseason information is performed by estimating the relationship between Pilot Station Sonar (PSS) daily cumulative passage and the end of season (EOS) reconstructed </w:t>
+      </w:r>
+      <w:proofErr w:type="gramStart"/>
+      <w:r>
+        <w:rPr>
+          <w:rFonts w:eastAsiaTheme="minorEastAsia"/>
+        </w:rPr>
+        <w:t>Canadian-origin</w:t>
+      </w:r>
+      <w:proofErr w:type="gramEnd"/>
+      <w:r>
+        <w:rPr>
+          <w:rFonts w:eastAsiaTheme="minorEastAsia"/>
+        </w:rPr>
+        <w:t xml:space="preserve"> runsize in previous years. This relationship is then used to predict the current years EOS </w:t>
+      </w:r>
+      <w:proofErr w:type="gramStart"/>
+      <w:r>
+        <w:rPr>
+          <w:rFonts w:eastAsiaTheme="minorEastAsia"/>
+        </w:rPr>
+        <w:t>Canadian-origin</w:t>
+      </w:r>
+      <w:proofErr w:type="gramEnd"/>
+      <w:r>
+        <w:rPr>
+          <w:rFonts w:eastAsiaTheme="minorEastAsia"/>
+        </w:rPr>
+        <w:t xml:space="preserve"> runsize.</w:t>
+      </w:r>
+    </w:p>
+    <w:p>
+      <w:pPr>
+        <w:rPr>
+          <w:rFonts w:eastAsiaTheme="minorEastAsia"/>
+        </w:rPr>
+      </w:pPr>
+      <w:r>
+        <w:rPr>
+          <w:rFonts w:eastAsiaTheme="minorEastAsia"/>
+        </w:rPr>
+        <w:t xml:space="preserve">In model 1.0, cumualtive historic PSS passage on day </w:t>
       </w:r>
       <m:oMath>
         <m:r>
@@ -940,21 +924,21 @@
         <w:rPr>
           <w:rFonts w:eastAsiaTheme="minorEastAsia"/>
         </w:rPr>
-        <w:t xml:space="preserve"> Canadian-origin </w:t>
-      </w:r>
-      <w:proofErr w:type="spellStart"/>
-      <w:r>
-        <w:rPr>
-          <w:rFonts w:eastAsiaTheme="minorEastAsia"/>
-        </w:rPr>
-        <w:t>runsize</w:t>
-      </w:r>
-      <w:proofErr w:type="spellEnd"/>
-      <w:r>
-        <w:rPr>
-          <w:rFonts w:eastAsiaTheme="minorEastAsia"/>
-        </w:rPr>
-        <w:t xml:space="preserve"> in normal space where</w:t>
+        <w:t xml:space="preserve"> </w:t>
+      </w:r>
+      <w:proofErr w:type="gramStart"/>
+      <w:r>
+        <w:rPr>
+          <w:rFonts w:eastAsiaTheme="minorEastAsia"/>
+        </w:rPr>
+        <w:t>Canadian-origin</w:t>
+      </w:r>
+      <w:proofErr w:type="gramEnd"/>
+      <w:r>
+        <w:rPr>
+          <w:rFonts w:eastAsiaTheme="minorEastAsia"/>
+        </w:rPr>
+        <w:t xml:space="preserve"> runsize in normal space where</w:t>
       </w:r>
     </w:p>
     <w:p>
@@ -999,7 +983,7 @@
                 <w:rPr>
                   <w:rFonts w:ascii="Cambria Math" w:hAnsi="Cambria Math"/>
                 </w:rPr>
-                <m:t>y,d</m:t>
+                <m:t>y</m:t>
               </m:r>
             </m:sub>
             <m:sup>
@@ -1322,21 +1306,7 @@
         <w:rPr>
           <w:rFonts w:eastAsiaTheme="minorEastAsia"/>
         </w:rPr>
-        <w:t xml:space="preserve">Slope and intercept parameters are estimated by minimizing the difference between projected Canadian-origin </w:t>
-      </w:r>
-      <w:proofErr w:type="spellStart"/>
-      <w:r>
-        <w:rPr>
-          <w:rFonts w:eastAsiaTheme="minorEastAsia"/>
-        </w:rPr>
-        <w:t>runsize</w:t>
-      </w:r>
-      <w:proofErr w:type="spellEnd"/>
-      <w:r>
-        <w:rPr>
-          <w:rFonts w:eastAsiaTheme="minorEastAsia"/>
-        </w:rPr>
-        <w:t xml:space="preserve">  </w:t>
+        <w:t>Slope and intercept parameters are estimated by minimizing the difference between projected Canadian-origin runsize  </w:t>
       </w:r>
       <m:oMath>
         <m:sSubSup>
@@ -1396,21 +1366,7 @@
         <w:rPr>
           <w:rFonts w:eastAsiaTheme="minorEastAsia"/>
         </w:rPr>
-        <w:t xml:space="preserve">and the true, observed Canadian-origin </w:t>
-      </w:r>
-      <w:proofErr w:type="spellStart"/>
-      <w:r>
-        <w:rPr>
-          <w:rFonts w:eastAsiaTheme="minorEastAsia"/>
-        </w:rPr>
-        <w:t>runsize</w:t>
-      </w:r>
-      <w:proofErr w:type="spellEnd"/>
-      <w:r>
-        <w:rPr>
-          <w:rFonts w:eastAsiaTheme="minorEastAsia"/>
-        </w:rPr>
-        <w:t xml:space="preserve"> </w:t>
+        <w:t xml:space="preserve">and the true, observed Canadian-origin runsize </w:t>
       </w:r>
       <m:oMath>
         <m:sSub>
@@ -1444,8 +1400,16 @@
         <w:rPr>
           <w:rFonts w:eastAsiaTheme="minorEastAsia"/>
         </w:rPr>
-        <w:t xml:space="preserve"> where</w:t>
-      </w:r>
+        <w:t xml:space="preserve"> </w:t>
+      </w:r>
+      <w:proofErr w:type="gramStart"/>
+      <w:r>
+        <w:rPr>
+          <w:rFonts w:eastAsiaTheme="minorEastAsia"/>
+        </w:rPr>
+        <w:t>where</w:t>
+      </w:r>
+      <w:proofErr w:type="gramEnd"/>
       <w:r>
         <w:rPr>
           <w:rFonts w:eastAsiaTheme="minorEastAsia"/>
@@ -1598,7 +1562,7 @@
                         <w:rPr>
                           <w:rFonts w:ascii="Cambria Math" w:eastAsiaTheme="minorEastAsia" w:hAnsi="Cambria Math"/>
                         </w:rPr>
-                        <m:t>y,d</m:t>
+                        <m:t>y</m:t>
                       </m:r>
                     </m:sub>
                     <m:sup>
@@ -1757,11 +1721,19 @@
         <w:lastRenderedPageBreak/>
         <w:t xml:space="preserve">Priors on parameters are to be uninformative and bounded at zero </w:t>
       </w:r>
-      <w:r>
-        <w:rPr>
-          <w:rFonts w:eastAsiaTheme="minorEastAsia"/>
-        </w:rPr>
-        <w:t>where,</w:t>
+      <w:proofErr w:type="gramStart"/>
+      <w:r>
+        <w:rPr>
+          <w:rFonts w:eastAsiaTheme="minorEastAsia"/>
+        </w:rPr>
+        <w:t>where</w:t>
+      </w:r>
+      <w:proofErr w:type="gramEnd"/>
+      <w:r>
+        <w:rPr>
+          <w:rFonts w:eastAsiaTheme="minorEastAsia"/>
+        </w:rPr>
+        <w:t>,</w:t>
       </w:r>
     </w:p>
     <w:p>
@@ -2263,7 +2235,7 @@
                             <w:rPr>
                               <w:rFonts w:ascii="Cambria Math" w:eastAsiaTheme="minorEastAsia" w:hAnsi="Cambria Math"/>
                             </w:rPr>
-                            <m:t>y,d</m:t>
+                            <m:t>y</m:t>
                           </m:r>
                         </m:sub>
                         <m:sup>
@@ -2358,7 +2330,21 @@
         <w:rPr>
           <w:rFonts w:eastAsiaTheme="minorEastAsia"/>
         </w:rPr>
-        <w:t xml:space="preserve">Version 2.0 is similar to version 1.0, though PSS passage is regressed against the natural log of EOS Canadian-origin passage as </w:t>
+        <w:t xml:space="preserve">Version 2.0 is </w:t>
+      </w:r>
+      <w:proofErr w:type="gramStart"/>
+      <w:r>
+        <w:rPr>
+          <w:rFonts w:eastAsiaTheme="minorEastAsia"/>
+        </w:rPr>
+        <w:t>similar to</w:t>
+      </w:r>
+      <w:proofErr w:type="gramEnd"/>
+      <w:r>
+        <w:rPr>
+          <w:rFonts w:eastAsiaTheme="minorEastAsia"/>
+        </w:rPr>
+        <w:t xml:space="preserve"> version 1.0, though PSS passage is regressed against the natural log of EOS Canadian-origin passage as </w:t>
       </w:r>
     </w:p>
     <w:p>
@@ -2418,7 +2404,7 @@
                 <w:rPr>
                   <w:rFonts w:ascii="Cambria Math" w:hAnsi="Cambria Math"/>
                 </w:rPr>
-                <m:t>y,d</m:t>
+                <m:t>y</m:t>
               </m:r>
             </m:sub>
             <m:sup>
@@ -2667,7 +2653,7 @@
                     <w:rPr>
                       <w:rFonts w:ascii="Cambria Math" w:eastAsiaTheme="minorEastAsia" w:hAnsi="Cambria Math"/>
                     </w:rPr>
-                    <m:t>y,d</m:t>
+                    <m:t>y</m:t>
                   </m:r>
                 </m:sub>
                 <m:sup>
@@ -3044,8 +3030,16 @@
         <w:rPr>
           <w:rFonts w:eastAsiaTheme="minorEastAsia"/>
         </w:rPr>
-        <w:t>Version 2.1 is the same as 2.0 in all aspects of the calculations except that a lognormal correction is subtracted from the PSS prediction where</w:t>
-      </w:r>
+        <w:t xml:space="preserve">Version 2.1 is the same as 2.0 in all aspects of the calculations except that a lognormal correction is subtracted from the PSS prediction </w:t>
+      </w:r>
+      <w:proofErr w:type="gramStart"/>
+      <w:r>
+        <w:rPr>
+          <w:rFonts w:eastAsiaTheme="minorEastAsia"/>
+        </w:rPr>
+        <w:t>where</w:t>
+      </w:r>
+      <w:proofErr w:type="gramEnd"/>
       <w:r>
         <w:rPr>
           <w:rFonts w:eastAsiaTheme="minorEastAsia"/>
@@ -3142,7 +3136,7 @@
                     <w:rPr>
                       <w:rFonts w:ascii="Cambria Math" w:eastAsiaTheme="minorEastAsia" w:hAnsi="Cambria Math"/>
                     </w:rPr>
-                    <m:t>y,d</m:t>
+                    <m:t>y</m:t>
                   </m:r>
                 </m:sub>
                 <m:sup>
@@ -3324,7 +3318,21 @@
         <w:rPr>
           <w:rFonts w:eastAsiaTheme="minorEastAsia"/>
         </w:rPr>
-        <w:t>Version 2.2 is the same as 2.0 in all aspects of the calculations except that a lognormal correction is added from the PSS prediction where,</w:t>
+        <w:t xml:space="preserve">Version 2.2 is the same as 2.0 in all aspects of the calculations except that a lognormal correction is added from the PSS prediction </w:t>
+      </w:r>
+      <w:proofErr w:type="gramStart"/>
+      <w:r>
+        <w:rPr>
+          <w:rFonts w:eastAsiaTheme="minorEastAsia"/>
+        </w:rPr>
+        <w:t>where</w:t>
+      </w:r>
+      <w:proofErr w:type="gramEnd"/>
+      <w:r>
+        <w:rPr>
+          <w:rFonts w:eastAsiaTheme="minorEastAsia"/>
+        </w:rPr>
+        <w:t>,</w:t>
       </w:r>
     </w:p>
     <w:p>
@@ -3416,7 +3424,7 @@
                     <w:rPr>
                       <w:rFonts w:ascii="Cambria Math" w:eastAsiaTheme="minorEastAsia" w:hAnsi="Cambria Math"/>
                     </w:rPr>
-                    <m:t>y,d</m:t>
+                    <m:t>y</m:t>
                   </m:r>
                 </m:sub>
                 <m:sup>
@@ -3649,7 +3657,13 @@
                 <w:rPr>
                   <w:rFonts w:ascii="Cambria Math" w:eastAsiaTheme="minorEastAsia" w:hAnsi="Cambria Math"/>
                 </w:rPr>
-                <m:t>y,d</m:t>
+                <m:t>y</m:t>
+              </m:r>
+              <m:r>
+                <w:rPr>
+                  <w:rFonts w:ascii="Cambria Math" w:eastAsiaTheme="minorEastAsia" w:hAnsi="Cambria Math"/>
+                </w:rPr>
+                <m:t>,d</m:t>
               </m:r>
             </m:sub>
             <m:sup>
@@ -3778,7 +3792,21 @@
         <w:rPr>
           <w:rFonts w:eastAsiaTheme="minorEastAsia"/>
         </w:rPr>
-        <w:t xml:space="preserve"> is the mean proportion of Canadian-origin Chinook salmon passing PSS calculated from the mean over each strata </w:t>
+        <w:t xml:space="preserve"> is the mean proportion of Canadian-origin Chinook salmon passing PSS calculated from the mean over each </w:t>
+      </w:r>
+      <w:proofErr w:type="gramStart"/>
+      <w:r>
+        <w:rPr>
+          <w:rFonts w:eastAsiaTheme="minorEastAsia"/>
+        </w:rPr>
+        <w:t>strata</w:t>
+      </w:r>
+      <w:proofErr w:type="gramEnd"/>
+      <w:r>
+        <w:rPr>
+          <w:rFonts w:eastAsiaTheme="minorEastAsia"/>
+        </w:rPr>
+        <w:t xml:space="preserve"> </w:t>
       </w:r>
       <m:oMath>
         <m:sSub>
@@ -3949,21 +3977,7 @@
         <w:rPr>
           <w:rFonts w:eastAsiaTheme="minorEastAsia"/>
         </w:rPr>
-        <w:t xml:space="preserve">In version 3.1 GSI is directly incorporated into the Stan model using a Beta distribution. This version relies on heavily restricted GSI parameter restrictions to reparametrize the mean and </w:t>
-      </w:r>
-      <w:proofErr w:type="spellStart"/>
-      <w:r>
-        <w:rPr>
-          <w:rFonts w:eastAsiaTheme="minorEastAsia"/>
-        </w:rPr>
-        <w:t>sd</w:t>
-      </w:r>
-      <w:proofErr w:type="spellEnd"/>
-      <w:r>
-        <w:rPr>
-          <w:rFonts w:eastAsiaTheme="minorEastAsia"/>
-        </w:rPr>
-        <w:t xml:space="preserve"> GSI proportions to Beta distribution shape parameters.</w:t>
+        <w:t>In version 3.1 GSI is directly incorporated into the Stan model using a Beta distribution. This version relies on heavily restricted GSI parameter restrictions to reparametrize the mean and sd GSI proportions to Beta distribution shape parameters.</w:t>
       </w:r>
     </w:p>
     <w:p>
@@ -4027,7 +4041,7 @@
                 <w:rPr>
                   <w:rFonts w:ascii="Cambria Math" w:hAnsi="Cambria Math"/>
                 </w:rPr>
-                <m:t>y,d</m:t>
+                <m:t>y</m:t>
               </m:r>
             </m:sub>
             <m:sup>
@@ -4277,7 +4291,21 @@
         <w:rPr>
           <w:rFonts w:eastAsiaTheme="minorEastAsia"/>
         </w:rPr>
-        <w:t xml:space="preserve">. In this version, The proportion </w:t>
+        <w:t xml:space="preserve">. In this version, </w:t>
+      </w:r>
+      <w:proofErr w:type="gramStart"/>
+      <w:r>
+        <w:rPr>
+          <w:rFonts w:eastAsiaTheme="minorEastAsia"/>
+        </w:rPr>
+        <w:t>The</w:t>
+      </w:r>
+      <w:proofErr w:type="gramEnd"/>
+      <w:r>
+        <w:rPr>
+          <w:rFonts w:eastAsiaTheme="minorEastAsia"/>
+        </w:rPr>
+        <w:t xml:space="preserve"> proportion </w:t>
       </w:r>
       <w:r>
         <w:rPr>
@@ -4310,21 +4338,7 @@
         <w:rPr>
           <w:rFonts w:eastAsiaTheme="minorEastAsia"/>
         </w:rPr>
-        <w:t xml:space="preserve"> is calculated as the mean proportion </w:t>
-      </w:r>
-      <w:proofErr w:type="spellStart"/>
-      <w:r>
-        <w:rPr>
-          <w:rFonts w:eastAsiaTheme="minorEastAsia"/>
-        </w:rPr>
-        <w:t>over all</w:t>
-      </w:r>
-      <w:proofErr w:type="spellEnd"/>
-      <w:r>
-        <w:rPr>
-          <w:rFonts w:eastAsiaTheme="minorEastAsia"/>
-        </w:rPr>
-        <w:t xml:space="preserve"> years with GSI information in each strata (pulse) where each strata is defined by mean end and start day</w:t>
+        <w:t xml:space="preserve"> is calculated as the mean proportion over all years with GSI information in each strata (pulse) where each strata is defined by mean end and start day</w:t>
       </w:r>
       <w:r>
         <w:rPr>
@@ -5502,8 +5516,16 @@
         <w:rPr>
           <w:rFonts w:eastAsiaTheme="minorEastAsia"/>
         </w:rPr>
-        <w:t xml:space="preserve"> where</w:t>
-      </w:r>
+        <w:t xml:space="preserve"> </w:t>
+      </w:r>
+      <w:proofErr w:type="gramStart"/>
+      <w:r>
+        <w:rPr>
+          <w:rFonts w:eastAsiaTheme="minorEastAsia"/>
+        </w:rPr>
+        <w:t>where</w:t>
+      </w:r>
+      <w:proofErr w:type="gramEnd"/>
     </w:p>
     <w:p>
       <w:pPr>
@@ -5916,20 +5938,48 @@
         <w:rPr>
           <w:rFonts w:eastAsiaTheme="minorEastAsia"/>
         </w:rPr>
-        <w:t xml:space="preserve"> beta distribution in terms of mean GSI proportions calculated from mean observed GSI proportions from each strata defined by mean start and end days.</w:t>
-      </w:r>
-    </w:p>
-    <w:p>
-      <w:pPr>
-        <w:rPr>
-          <w:rFonts w:eastAsiaTheme="minorEastAsia"/>
-        </w:rPr>
-      </w:pPr>
-      <w:r>
-        <w:rPr>
-          <w:rFonts w:eastAsiaTheme="minorEastAsia"/>
-        </w:rPr>
-        <w:t xml:space="preserve">However, in version 3.2, the random walk is generated using  a normal distribution and using an inverse logit transformation to </w:t>
+        <w:t xml:space="preserve"> beta distribution in terms of mean GSI proportions calculated from mean observed GSI proportions from each </w:t>
+      </w:r>
+      <w:proofErr w:type="gramStart"/>
+      <w:r>
+        <w:rPr>
+          <w:rFonts w:eastAsiaTheme="minorEastAsia"/>
+        </w:rPr>
+        <w:t>strata</w:t>
+      </w:r>
+      <w:proofErr w:type="gramEnd"/>
+      <w:r>
+        <w:rPr>
+          <w:rFonts w:eastAsiaTheme="minorEastAsia"/>
+        </w:rPr>
+        <w:t xml:space="preserve"> defined by mean start and end days.</w:t>
+      </w:r>
+    </w:p>
+    <w:p>
+      <w:pPr>
+        <w:rPr>
+          <w:rFonts w:eastAsiaTheme="minorEastAsia"/>
+        </w:rPr>
+      </w:pPr>
+      <w:r>
+        <w:rPr>
+          <w:rFonts w:eastAsiaTheme="minorEastAsia"/>
+        </w:rPr>
+        <w:t xml:space="preserve">However, in version 3.2, the random walk is generated </w:t>
+      </w:r>
+      <w:proofErr w:type="gramStart"/>
+      <w:r>
+        <w:rPr>
+          <w:rFonts w:eastAsiaTheme="minorEastAsia"/>
+        </w:rPr>
+        <w:t>using  a</w:t>
+      </w:r>
+      <w:proofErr w:type="gramEnd"/>
+      <w:r>
+        <w:rPr>
+          <w:rFonts w:eastAsiaTheme="minorEastAsia"/>
+        </w:rPr>
+        <w:t xml:space="preserve"> normal distribution and using an inverse logit transformation to </w:t>
       </w:r>
       <w:r>
         <w:rPr>
@@ -6154,13 +6204,7 @@
             <w:rPr>
               <w:rFonts w:ascii="Cambria Math" w:eastAsiaTheme="minorEastAsia" w:hAnsi="Cambria Math"/>
             </w:rPr>
-            <m:t>,</m:t>
-          </m:r>
-          <m:r>
-            <w:rPr>
-              <w:rFonts w:ascii="Cambria Math" w:eastAsiaTheme="minorEastAsia" w:hAnsi="Cambria Math"/>
-            </w:rPr>
-            <m:t>ph</m:t>
+            <m:t>,ph</m:t>
           </m:r>
           <m:sSub>
             <m:sSubPr>
@@ -6203,6 +6247,7 @@
           <w:rFonts w:eastAsiaTheme="minorEastAsia"/>
         </w:rPr>
       </w:pPr>
+      <w:proofErr w:type="gramStart"/>
       <w:r>
         <w:rPr>
           <w:rFonts w:eastAsiaTheme="minorEastAsia"/>
@@ -6213,7 +6258,14 @@
         <w:rPr>
           <w:rFonts w:eastAsiaTheme="minorEastAsia"/>
         </w:rPr>
-        <w:t>here,</w:t>
+        <w:t>here</w:t>
+      </w:r>
+      <w:proofErr w:type="gramEnd"/>
+      <w:r>
+        <w:rPr>
+          <w:rFonts w:eastAsiaTheme="minorEastAsia"/>
+        </w:rPr>
+        <w:t>,</w:t>
       </w:r>
     </w:p>
     <w:p>
@@ -6254,13 +6306,7 @@
             <w:rPr>
               <w:rFonts w:ascii="Cambria Math" w:eastAsiaTheme="minorEastAsia" w:hAnsi="Cambria Math"/>
             </w:rPr>
-            <m:t>~</m:t>
-          </m:r>
-          <m:r>
-            <w:rPr>
-              <w:rFonts w:ascii="Cambria Math" w:eastAsiaTheme="minorEastAsia" w:hAnsi="Cambria Math"/>
-            </w:rPr>
-            <m:t>Normal</m:t>
+            <m:t>~Normal</m:t>
           </m:r>
           <m:d>
             <m:dPr>
@@ -6695,8 +6741,16 @@
         <w:rPr>
           <w:rFonts w:eastAsiaTheme="minorEastAsia"/>
         </w:rPr>
-        <w:t>In version 3.3, everything is the same as version 3.2 except that the likelihood is from a normal distribution where</w:t>
-      </w:r>
+        <w:t xml:space="preserve">In version 3.3, everything is the same as version 3.2 except that the likelihood is from a normal distribution </w:t>
+      </w:r>
+      <w:proofErr w:type="gramStart"/>
+      <w:r>
+        <w:rPr>
+          <w:rFonts w:eastAsiaTheme="minorEastAsia"/>
+        </w:rPr>
+        <w:t>where</w:t>
+      </w:r>
+      <w:proofErr w:type="gramEnd"/>
     </w:p>
     <w:p>
       <w:pPr>
@@ -7041,19 +7095,7 @@
         <w:rPr>
           <w:rFonts w:eastAsiaTheme="minorEastAsia"/>
         </w:rPr>
-        <w:t>This model is identical to version 3.</w:t>
-      </w:r>
-      <w:r>
-        <w:rPr>
-          <w:rFonts w:eastAsiaTheme="minorEastAsia"/>
-        </w:rPr>
-        <w:t>3</w:t>
-      </w:r>
-      <w:r>
-        <w:rPr>
-          <w:rFonts w:eastAsiaTheme="minorEastAsia"/>
-        </w:rPr>
-        <w:t xml:space="preserve"> except that the empirical GSI mean  </w:t>
+        <w:t>This model is identical to version 3.3 except that the empirical GSI mean  </w:t>
       </w:r>
       <m:oMath>
         <m:sSub>

</xml_diff>